<commit_message>
work distribution doc minor update
</commit_message>
<xml_diff>
--- a/MS3/work_distribution/work_distribution.docx
+++ b/MS3/work_distribution/work_distribution.docx
@@ -459,62 +459,68 @@
         <w:rPr>
           <w:lang w:val="en-US"/>
         </w:rPr>
-        <w:t xml:space="preserve">with the </w:t>
+        <w:t>with the creation of</w:t>
+      </w:r>
+      <w:r>
+        <w:rPr>
+          <w:lang w:val="en-US"/>
+        </w:rPr>
+        <w:t xml:space="preserve"> the migration </w:t>
+      </w:r>
+      <w:r>
+        <w:rPr>
+          <w:lang w:val="en-US"/>
+        </w:rPr>
+        <w:t xml:space="preserve">system </w:t>
+      </w:r>
+      <w:r>
+        <w:rPr>
+          <w:lang w:val="en-US"/>
+        </w:rPr>
+        <w:t>from MySQL to MongoDB via Java.</w:t>
+      </w:r>
+    </w:p>
+    <w:p>
+      <w:pPr>
+        <w:rPr>
+          <w:lang w:val="en-GB"/>
+        </w:rPr>
+      </w:pPr>
+      <w:r>
+        <w:rPr>
+          <w:u w:val="single"/>
+          <w:lang w:val="en-GB"/>
+        </w:rPr>
+        <w:t xml:space="preserve">Yasin </w:t>
+      </w:r>
+      <w:proofErr w:type="spellStart"/>
+      <w:r>
+        <w:rPr>
+          <w:u w:val="single"/>
+          <w:lang w:val="en-GB"/>
+        </w:rPr>
+        <w:t>Ergüven</w:t>
+      </w:r>
+      <w:proofErr w:type="spellEnd"/>
+      <w:r>
+        <w:rPr>
+          <w:lang w:val="en-GB"/>
+        </w:rPr>
+        <w:t>: For MS2</w:t>
+      </w:r>
+      <w:r>
+        <w:rPr>
+          <w:lang w:val="en-GB"/>
+        </w:rPr>
+        <w:t xml:space="preserve"> &amp; MS3</w:t>
       </w:r>
       <w:bookmarkStart w:id="0" w:name="_GoBack"/>
       <w:bookmarkEnd w:id="0"/>
       <w:r>
         <w:rPr>
-          <w:lang w:val="en-US"/>
-        </w:rPr>
-        <w:t>creation of</w:t>
-      </w:r>
-      <w:r>
-        <w:rPr>
-          <w:lang w:val="en-US"/>
-        </w:rPr>
-        <w:t xml:space="preserve"> the migration </w:t>
-      </w:r>
-      <w:r>
-        <w:rPr>
-          <w:lang w:val="en-US"/>
-        </w:rPr>
-        <w:t xml:space="preserve">system </w:t>
-      </w:r>
-      <w:r>
-        <w:rPr>
-          <w:lang w:val="en-US"/>
-        </w:rPr>
-        <w:t>from MySQL to MongoDB via Java.</w:t>
-      </w:r>
-    </w:p>
-    <w:p>
-      <w:pPr>
-        <w:rPr>
-          <w:lang w:val="en-GB"/>
-        </w:rPr>
-      </w:pPr>
-      <w:r>
-        <w:rPr>
-          <w:u w:val="single"/>
-          <w:lang w:val="en-GB"/>
-        </w:rPr>
-        <w:t xml:space="preserve">Yasin </w:t>
-      </w:r>
-      <w:proofErr w:type="spellStart"/>
-      <w:r>
-        <w:rPr>
-          <w:u w:val="single"/>
-          <w:lang w:val="en-GB"/>
-        </w:rPr>
-        <w:t>Ergüven</w:t>
-      </w:r>
-      <w:proofErr w:type="spellEnd"/>
-      <w:r>
-        <w:rPr>
-          <w:lang w:val="en-GB"/>
-        </w:rPr>
-        <w:t xml:space="preserve">: For MS2, I was responsible </w:t>
+          <w:lang w:val="en-GB"/>
+        </w:rPr>
+        <w:t xml:space="preserve">, I was responsible </w:t>
       </w:r>
       <w:r>
         <w:rPr>

</xml_diff>